<commit_message>
SRS z opisem sekcji plan
</commit_message>
<xml_diff>
--- a/Dokumentacja/AI1-L10-grX-SRS-Puchalik Team.docx
+++ b/Dokumentacja/AI1-L10-grX-SRS-Puchalik Team.docx
@@ -9,12 +9,28 @@
           <w:lang w:val="en-US"/>
         </w:rPr>
       </w:pPr>
+      <w:proofErr w:type="spellStart"/>
       <w:r>
         <w:rPr>
           <w:lang w:val="en-US"/>
         </w:rPr>
-        <w:t>Specyfikacja wymagań</w:t>
-      </w:r>
+        <w:t>Specyfikacja</w:t>
+      </w:r>
+      <w:proofErr w:type="spellEnd"/>
+      <w:r>
+        <w:rPr>
+          <w:lang w:val="en-US"/>
+        </w:rPr>
+        <w:t xml:space="preserve"> </w:t>
+      </w:r>
+      <w:proofErr w:type="spellStart"/>
+      <w:r>
+        <w:rPr>
+          <w:lang w:val="en-US"/>
+        </w:rPr>
+        <w:t>wymagań</w:t>
+      </w:r>
+      <w:proofErr w:type="spellEnd"/>
     </w:p>
     <w:p>
       <w:pPr>
@@ -38,6 +54,7 @@
         </w:rPr>
       </w:pPr>
       <w:bookmarkStart w:id="0" w:name="_Toc52991313"/>
+      <w:proofErr w:type="spellStart"/>
       <w:r>
         <w:rPr>
           <w:lang w:val="en-US"/>
@@ -45,6 +62,7 @@
         <w:t>Wersja</w:t>
       </w:r>
       <w:bookmarkEnd w:id="0"/>
+      <w:proofErr w:type="spellEnd"/>
     </w:p>
     <w:tbl>
       <w:tblPr>
@@ -2682,8 +2700,13 @@
         </w:rPr>
         <w:t>¿</w:t>
       </w:r>
-      <w:r>
-        <w:t>Donde? ’</w:t>
+      <w:proofErr w:type="spellStart"/>
+      <w:r>
+        <w:t>Donde</w:t>
+      </w:r>
+      <w:proofErr w:type="spellEnd"/>
+      <w:r>
+        <w:t>? ’</w:t>
       </w:r>
       <w:r>
         <w:t xml:space="preserve">. Serwis ma na celu wyszukiwanie miejsca pobytu pracowników Wydziału Informatyki Zachodniopomorskiego Uniwersytetu Technologicznego w Szczecinie oraz lokalizację </w:t>
@@ -2737,8 +2760,13 @@
         </w:rPr>
         <w:t>¿</w:t>
       </w:r>
-      <w:r>
-        <w:t xml:space="preserve">Donde? </w:t>
+      <w:proofErr w:type="spellStart"/>
+      <w:r>
+        <w:t>Donde</w:t>
+      </w:r>
+      <w:proofErr w:type="spellEnd"/>
+      <w:r>
+        <w:t xml:space="preserve">? </w:t>
       </w:r>
       <w:r>
         <w:t xml:space="preserve"> </w:t>
@@ -3087,7 +3115,15 @@
     </w:p>
     <w:p>
       <w:r>
-        <w:t>Dokument - ‘przypadki_użycia_WBS’, w którym znajdują się:</w:t>
+        <w:t>Dokument - ‘</w:t>
+      </w:r>
+      <w:proofErr w:type="spellStart"/>
+      <w:r>
+        <w:t>przypadki_użycia_WBS</w:t>
+      </w:r>
+      <w:proofErr w:type="spellEnd"/>
+      <w:r>
+        <w:t>’, w którym znajdują się:</w:t>
       </w:r>
     </w:p>
     <w:p>
@@ -3156,7 +3192,15 @@
     </w:p>
     <w:p>
       <w:r>
-        <w:t>System Donde jest nowym produktem</w:t>
+        <w:t xml:space="preserve">System </w:t>
+      </w:r>
+      <w:proofErr w:type="spellStart"/>
+      <w:r>
+        <w:t>Donde</w:t>
+      </w:r>
+      <w:proofErr w:type="spellEnd"/>
+      <w:r>
+        <w:t xml:space="preserve"> jest nowym produktem</w:t>
       </w:r>
       <w:r>
         <w:t xml:space="preserve">, jest dostępny na każdą przeglądarkę internetową wspierającą HTML5 </w:t>
@@ -3186,8 +3230,13 @@
           <w:numId w:val="19"/>
         </w:numPr>
       </w:pPr>
-      <w:r>
-        <w:t xml:space="preserve">Leaflet - do wyświetlania mapy </w:t>
+      <w:proofErr w:type="spellStart"/>
+      <w:r>
+        <w:t>Leaflet</w:t>
+      </w:r>
+      <w:proofErr w:type="spellEnd"/>
+      <w:r>
+        <w:t xml:space="preserve"> - do wyświetlania mapy </w:t>
       </w:r>
     </w:p>
     <w:p>
@@ -3207,7 +3256,15 @@
         <w:t xml:space="preserve">Główne interfejsy </w:t>
       </w:r>
       <w:r>
-        <w:t>- system składa się z siedmiu stron (7 plików html):</w:t>
+        <w:t xml:space="preserve">- system składa się z siedmiu stron (7 plików </w:t>
+      </w:r>
+      <w:proofErr w:type="spellStart"/>
+      <w:r>
+        <w:t>html</w:t>
+      </w:r>
+      <w:proofErr w:type="spellEnd"/>
+      <w:r>
+        <w:t>):</w:t>
       </w:r>
     </w:p>
     <w:p>
@@ -3303,13 +3360,41 @@
         <w:rPr>
           <w:lang w:val="en-US"/>
         </w:rPr>
-        <w:t>admin.html – panel dla a</w:t>
-      </w:r>
+        <w:t xml:space="preserve">admin.html – panel </w:t>
+      </w:r>
+      <w:proofErr w:type="spellStart"/>
       <w:r>
         <w:rPr>
           <w:lang w:val="en-US"/>
         </w:rPr>
-        <w:t>dmina.</w:t>
+        <w:t>dla</w:t>
+      </w:r>
+      <w:proofErr w:type="spellEnd"/>
+      <w:r>
+        <w:rPr>
+          <w:lang w:val="en-US"/>
+        </w:rPr>
+        <w:t xml:space="preserve"> </w:t>
+      </w:r>
+      <w:proofErr w:type="spellStart"/>
+      <w:r>
+        <w:rPr>
+          <w:lang w:val="en-US"/>
+        </w:rPr>
+        <w:t>a</w:t>
+      </w:r>
+      <w:r>
+        <w:rPr>
+          <w:lang w:val="en-US"/>
+        </w:rPr>
+        <w:t>dmina</w:t>
+      </w:r>
+      <w:proofErr w:type="spellEnd"/>
+      <w:r>
+        <w:rPr>
+          <w:lang w:val="en-US"/>
+        </w:rPr>
+        <w:t>.</w:t>
       </w:r>
     </w:p>
     <w:p>
@@ -3414,7 +3499,15 @@
         <w:t>o</w:t>
       </w:r>
       <w:r>
-        <w:t>znaczanie sal w remoncie i innych sytuacjach.</w:t>
+        <w:t xml:space="preserve">znaczanie </w:t>
+      </w:r>
+      <w:proofErr w:type="spellStart"/>
+      <w:r>
+        <w:t>sal</w:t>
+      </w:r>
+      <w:proofErr w:type="spellEnd"/>
+      <w:r>
+        <w:t xml:space="preserve"> w remoncie i innych sytuacjach.</w:t>
       </w:r>
     </w:p>
     <w:p>
@@ -3492,7 +3585,15 @@
         <w:t>ch</w:t>
       </w:r>
       <w:r>
-        <w:t xml:space="preserve"> Windows, Linux lub MacOS przy </w:t>
+        <w:t xml:space="preserve"> Windows, Linux lub </w:t>
+      </w:r>
+      <w:proofErr w:type="spellStart"/>
+      <w:r>
+        <w:t>MacOS</w:t>
+      </w:r>
+      <w:proofErr w:type="spellEnd"/>
+      <w:r>
+        <w:t xml:space="preserve"> przy </w:t>
       </w:r>
       <w:r>
         <w:t>pomocy</w:t>
@@ -3510,7 +3611,15 @@
         <w:t xml:space="preserve">np. </w:t>
       </w:r>
       <w:r>
-        <w:t xml:space="preserve">Chrome, Firefox, Opera, Edge). Będzie dostępna dla użytkowników </w:t>
+        <w:t xml:space="preserve">Chrome, </w:t>
+      </w:r>
+      <w:proofErr w:type="spellStart"/>
+      <w:r>
+        <w:t>Firefox</w:t>
+      </w:r>
+      <w:proofErr w:type="spellEnd"/>
+      <w:r>
+        <w:t xml:space="preserve">, Opera, Edge). Będzie dostępna dla użytkowników </w:t>
       </w:r>
       <w:r>
         <w:t>niezależnie od ich</w:t>
@@ -3521,13 +3630,26 @@
     </w:p>
     <w:p>
       <w:r>
-        <w:t>Do poprawnego działania potrzebna jest baza danych np. MySQL, w której będą przechowywane informacje dotyczące planu, nauczycieli i sal. Aplikacja będzie współpracować z API plan.zut.edu.pl oraz biblioteką</w:t>
+        <w:t xml:space="preserve">Do poprawnego działania potrzebna jest baza danych np. MySQL, w której będą przechowywane informacje dotyczące planu, nauczycieli i </w:t>
+      </w:r>
+      <w:proofErr w:type="spellStart"/>
+      <w:r>
+        <w:t>sal</w:t>
+      </w:r>
+      <w:proofErr w:type="spellEnd"/>
+      <w:r>
+        <w:t>. Aplikacja będzie współpracować z API plan.zut.edu.pl oraz biblioteką</w:t>
       </w:r>
       <w:r>
         <w:t xml:space="preserve"> </w:t>
       </w:r>
-      <w:r>
-        <w:t>leaflet.</w:t>
+      <w:proofErr w:type="spellStart"/>
+      <w:r>
+        <w:t>leaflet</w:t>
+      </w:r>
+      <w:proofErr w:type="spellEnd"/>
+      <w:r>
+        <w:t>.</w:t>
       </w:r>
     </w:p>
     <w:p>
@@ -3703,7 +3825,15 @@
         </w:numPr>
       </w:pPr>
       <w:r>
-        <w:t>Wyświetla mapę dzięki Leaflet API</w:t>
+        <w:t xml:space="preserve">Wyświetla mapę dzięki </w:t>
+      </w:r>
+      <w:proofErr w:type="spellStart"/>
+      <w:r>
+        <w:t>Leaflet</w:t>
+      </w:r>
+      <w:proofErr w:type="spellEnd"/>
+      <w:r>
+        <w:t xml:space="preserve"> API</w:t>
       </w:r>
     </w:p>
     <w:p>
@@ -4265,10 +4395,31 @@
         </w:numPr>
       </w:pPr>
       <w:r>
-        <w:t>Następnie klika w zdjęcie budynku lub pinezkę na mapie Leaflet i przenosi się na stronę wybranego budynku.</w:t>
-      </w:r>
-      <w:r>
-        <w:t xml:space="preserve"> (plan_wi1.html lub plan_wi2.html)</w:t>
+        <w:t>Następnie klika w zdjęcie budynku</w:t>
+      </w:r>
+      <w:r>
+        <w:t xml:space="preserve"> i </w:t>
+      </w:r>
+      <w:r>
+        <w:t>przenosi się na stronę wybranego budynku.</w:t>
+      </w:r>
+      <w:r>
+        <w:t xml:space="preserve"> (plan_wi1.</w:t>
+      </w:r>
+      <w:r>
+        <w:t>php</w:t>
+      </w:r>
+      <w:r>
+        <w:t xml:space="preserve"> lub plan_wi2.</w:t>
+      </w:r>
+      <w:r>
+        <w:t>php</w:t>
+      </w:r>
+      <w:r>
+        <w:t>)</w:t>
+      </w:r>
+      <w:r>
+        <w:t>.</w:t>
       </w:r>
     </w:p>
     <w:p>
@@ -4387,6 +4538,9 @@
       </w:r>
       <w:r>
         <w:t>pomieszczenie</w:t>
+      </w:r>
+      <w:r>
+        <w:t xml:space="preserve"> dla którego zostaną wyświetlone informacje w zależności od rodzaju pomieszczenia</w:t>
       </w:r>
       <w:r>
         <w:t>.</w:t>
@@ -4447,19 +4601,13 @@
         <w:t>zostajemy przekierowani</w:t>
       </w:r>
       <w:r>
-        <w:t xml:space="preserve"> do strony</w:t>
-      </w:r>
-      <w:r>
-        <w:t>,</w:t>
-      </w:r>
-      <w:r>
-        <w:t xml:space="preserve"> na której jest </w:t>
-      </w:r>
-      <w:r>
-        <w:t xml:space="preserve">interaktywny </w:t>
-      </w:r>
-      <w:r>
-        <w:t xml:space="preserve">plan wybranego budynku. </w:t>
+        <w:t xml:space="preserve"> do </w:t>
+      </w:r>
+      <w:r>
+        <w:t>strony, w której za pomocą JavaScript generowany jest plan piętra.</w:t>
+      </w:r>
+      <w:r>
+        <w:t xml:space="preserve"> </w:t>
       </w:r>
     </w:p>
     <w:p>
@@ -4471,7 +4619,7 @@
         </w:numPr>
       </w:pPr>
       <w:r>
-        <w:t>Następnie użytkownik wybiera piętro i klika na interesujące go pomieszczenie.</w:t>
+        <w:t>Można przełączać się miedzy piętrami poprzez menu.</w:t>
       </w:r>
     </w:p>
     <w:p>
@@ -4483,7 +4631,106 @@
         </w:numPr>
       </w:pPr>
       <w:r>
-        <w:t xml:space="preserve">Po kliknięciu na pomieszczenie zostaną wyświetlone informacje o pomieszczeniu. </w:t>
+        <w:t>U</w:t>
+      </w:r>
+      <w:r>
+        <w:t>żytkownik</w:t>
+      </w:r>
+      <w:r>
+        <w:t xml:space="preserve"> może kliknąć na wybrane przez siebie pomieszczenie w celu uzyskania informacji o danym pomieszczeniu</w:t>
+      </w:r>
+      <w:r>
+        <w:t>.</w:t>
+      </w:r>
+    </w:p>
+    <w:p>
+      <w:pPr>
+        <w:pStyle w:val="Akapitzlist"/>
+        <w:numPr>
+          <w:ilvl w:val="0"/>
+          <w:numId w:val="30"/>
+        </w:numPr>
+      </w:pPr>
+      <w:r>
+        <w:t>Po kliknięciu na pomieszczenie zostaną wyświetlone informacje o pomieszczeni</w:t>
+      </w:r>
+      <w:r>
+        <w:t>u</w:t>
+      </w:r>
+      <w:r>
+        <w:t>.</w:t>
+      </w:r>
+    </w:p>
+    <w:p>
+      <w:pPr>
+        <w:pStyle w:val="Akapitzlist"/>
+        <w:numPr>
+          <w:ilvl w:val="0"/>
+          <w:numId w:val="30"/>
+        </w:numPr>
+      </w:pPr>
+      <w:r>
+        <w:t xml:space="preserve">W zależności czy jest to gabinet, czy sala lekcyjna zostaną wyświetlone </w:t>
+      </w:r>
+      <w:r>
+        <w:t xml:space="preserve"> </w:t>
+      </w:r>
+      <w:r>
+        <w:t>zostaną wyświetlone informacje.</w:t>
+      </w:r>
+    </w:p>
+    <w:p>
+      <w:pPr>
+        <w:pStyle w:val="Akapitzlist"/>
+        <w:numPr>
+          <w:ilvl w:val="0"/>
+          <w:numId w:val="30"/>
+        </w:numPr>
+      </w:pPr>
+      <w:r>
+        <w:t>W przypadku gabinetu, tytuł or</w:t>
+      </w:r>
+      <w:r>
+        <w:t>az</w:t>
+      </w:r>
+      <w:r>
+        <w:t xml:space="preserve"> imię i nazwisko danego pracownika, najbliższe/aktualnie trwające zajęcia danego pracow</w:t>
+      </w:r>
+      <w:r>
+        <w:t>nika</w:t>
+      </w:r>
+      <w:r>
+        <w:t xml:space="preserve"> oraz</w:t>
+      </w:r>
+      <w:r>
+        <w:t xml:space="preserve"> jego</w:t>
+      </w:r>
+      <w:r>
+        <w:t xml:space="preserve"> plan</w:t>
+      </w:r>
+      <w:r>
+        <w:t xml:space="preserve"> z</w:t>
+      </w:r>
+      <w:r>
+        <w:t xml:space="preserve">ajęć. </w:t>
+      </w:r>
+    </w:p>
+    <w:p>
+      <w:pPr>
+        <w:pStyle w:val="Akapitzlist"/>
+        <w:numPr>
+          <w:ilvl w:val="0"/>
+          <w:numId w:val="30"/>
+        </w:numPr>
+      </w:pPr>
+      <w:r>
+        <w:t xml:space="preserve">W przypadku </w:t>
+      </w:r>
+      <w:r>
+        <w:t>s</w:t>
+      </w:r>
+      <w:r>
+        <w:t>ali lekcyjnej informacje o najbliższych/aktualnie trwających zajęciach oraz link do planu zajęć odbywających się w danej sali.</w:t>
       </w:r>
     </w:p>
     <w:p>
@@ -4654,6 +4901,7 @@
     </w:p>
     <w:p>
       <w:r>
+        <w:lastRenderedPageBreak/>
         <w:t xml:space="preserve">2. </w:t>
       </w:r>
       <w:r>
@@ -4694,345 +4942,366 @@
         <w:pStyle w:val="Nagwek2"/>
       </w:pPr>
       <w:r>
+        <w:t>3.</w:t>
+      </w:r>
+      <w:r>
+        <w:t>5</w:t>
+      </w:r>
+      <w:r>
+        <w:t xml:space="preserve"> </w:t>
+      </w:r>
+      <w:r>
+        <w:t>Import pracownika</w:t>
+      </w:r>
+      <w:r>
+        <w:t xml:space="preserve"> (ograniczony dostęp)</w:t>
+      </w:r>
+    </w:p>
+    <w:p>
+      <w:pPr>
+        <w:rPr>
+          <w:color w:val="808080" w:themeColor="background1" w:themeShade="80"/>
+          <w:sz w:val="14"/>
+          <w:szCs w:val="14"/>
+        </w:rPr>
+      </w:pPr>
+      <w:r>
+        <w:rPr>
+          <w:color w:val="808080" w:themeColor="background1" w:themeShade="80"/>
+          <w:sz w:val="14"/>
+          <w:szCs w:val="14"/>
+        </w:rPr>
+        <w:t xml:space="preserve">Należy podać nazwę funkcji w kilku słowach, na przykład „3.1 Zarządzanie produktami”. </w:t>
+      </w:r>
+    </w:p>
+    <w:p>
+      <w:pPr>
+        <w:pStyle w:val="Nagwek3"/>
+      </w:pPr>
+      <w:r>
+        <w:t>3.</w:t>
+      </w:r>
+      <w:r>
+        <w:t>5</w:t>
+      </w:r>
+      <w:r>
+        <w:t>.1 Opis</w:t>
+      </w:r>
+    </w:p>
+    <w:p>
+      <w:pPr>
+        <w:rPr>
+          <w:color w:val="808080" w:themeColor="background1" w:themeShade="80"/>
+          <w:sz w:val="14"/>
+          <w:szCs w:val="14"/>
+        </w:rPr>
+      </w:pPr>
+      <w:r>
+        <w:rPr>
+          <w:color w:val="808080" w:themeColor="background1" w:themeShade="80"/>
+          <w:sz w:val="14"/>
+          <w:szCs w:val="14"/>
+        </w:rPr>
+        <w:t>Należy podać krótki opis funkcjonalności i wskazać, czy ma ona wysoki, średni czy niski priorytet.</w:t>
+      </w:r>
+    </w:p>
+    <w:p>
+      <w:pPr>
+        <w:ind w:left="708"/>
+      </w:pPr>
+      <w:r>
+        <w:t xml:space="preserve">Dodanie nowego pracownika z pozycji </w:t>
+      </w:r>
+      <w:r>
+        <w:t>admina</w:t>
+      </w:r>
+      <w:r>
+        <w:t xml:space="preserve"> za pomocą pliku z rozszerzeniem  .</w:t>
+      </w:r>
+      <w:proofErr w:type="spellStart"/>
+      <w:r>
+        <w:t>csv</w:t>
+      </w:r>
+      <w:proofErr w:type="spellEnd"/>
+      <w:r>
+        <w:t>.</w:t>
+      </w:r>
+    </w:p>
+    <w:p>
+      <w:pPr>
+        <w:ind w:left="708"/>
+      </w:pPr>
+      <w:r>
+        <w:rPr>
+          <w:u w:val="single"/>
+        </w:rPr>
+        <w:t xml:space="preserve">Funkcjonalność ma </w:t>
+      </w:r>
+      <w:r>
+        <w:rPr>
+          <w:u w:val="single"/>
+        </w:rPr>
+        <w:t>średni</w:t>
+      </w:r>
+      <w:r>
+        <w:rPr>
+          <w:u w:val="single"/>
+        </w:rPr>
+        <w:t xml:space="preserve"> priorytet</w:t>
+      </w:r>
+      <w:r>
+        <w:t>.</w:t>
+      </w:r>
+    </w:p>
+    <w:p>
+      <w:pPr>
+        <w:ind w:left="708"/>
+      </w:pPr>
+    </w:p>
+    <w:p>
+      <w:pPr>
+        <w:pStyle w:val="Nagwek3"/>
+      </w:pPr>
+      <w:r>
+        <w:t>3.</w:t>
+      </w:r>
+      <w:r>
+        <w:t>5</w:t>
+      </w:r>
+      <w:r>
+        <w:t>.2 Wymagania funkcjonalne</w:t>
+      </w:r>
+    </w:p>
+    <w:p>
+      <w:r>
+        <w:t>1.Po kliknięciu w przycisk „Wybierz plik” otrzymujemy możliwość załadowania pliku .</w:t>
+      </w:r>
+      <w:proofErr w:type="spellStart"/>
+      <w:r>
+        <w:t>csv</w:t>
+      </w:r>
+      <w:proofErr w:type="spellEnd"/>
+      <w:r>
+        <w:t xml:space="preserve"> </w:t>
+      </w:r>
+    </w:p>
+    <w:p>
+      <w:r>
+        <w:t>2. Następnie dodawane są rekordy do bazy z pliku .</w:t>
+      </w:r>
+      <w:proofErr w:type="spellStart"/>
+      <w:r>
+        <w:t>csv</w:t>
+      </w:r>
+      <w:proofErr w:type="spellEnd"/>
+      <w:r>
+        <w:t xml:space="preserve"> oraz wyświetlana jest lista pracowników.</w:t>
+      </w:r>
+    </w:p>
+    <w:p>
+      <w:pPr>
+        <w:pStyle w:val="Nagwek2"/>
+      </w:pPr>
+      <w:r>
+        <w:t>3.</w:t>
+      </w:r>
+      <w:r>
+        <w:t>6</w:t>
+      </w:r>
+      <w:r>
+        <w:t xml:space="preserve"> </w:t>
+      </w:r>
+      <w:r>
+        <w:t>Wgranie nowego planu</w:t>
+      </w:r>
+    </w:p>
+    <w:p>
+      <w:pPr>
+        <w:rPr>
+          <w:color w:val="808080" w:themeColor="background1" w:themeShade="80"/>
+          <w:sz w:val="14"/>
+          <w:szCs w:val="14"/>
+        </w:rPr>
+      </w:pPr>
+      <w:r>
+        <w:rPr>
+          <w:color w:val="808080" w:themeColor="background1" w:themeShade="80"/>
+          <w:sz w:val="14"/>
+          <w:szCs w:val="14"/>
+        </w:rPr>
+        <w:t xml:space="preserve">Należy podać nazwę funkcji w kilku słowach, na przykład „3.1 Zarządzanie produktami”. </w:t>
+      </w:r>
+    </w:p>
+    <w:p>
+      <w:pPr>
+        <w:pStyle w:val="Nagwek3"/>
+      </w:pPr>
+      <w:r>
+        <w:t>3.</w:t>
+      </w:r>
+      <w:r>
+        <w:t>6</w:t>
+      </w:r>
+      <w:r>
+        <w:t>.1 Opis</w:t>
+      </w:r>
+    </w:p>
+    <w:p>
+      <w:pPr>
+        <w:rPr>
+          <w:color w:val="808080" w:themeColor="background1" w:themeShade="80"/>
+          <w:sz w:val="14"/>
+          <w:szCs w:val="14"/>
+        </w:rPr>
+      </w:pPr>
+      <w:r>
+        <w:rPr>
+          <w:color w:val="808080" w:themeColor="background1" w:themeShade="80"/>
+          <w:sz w:val="14"/>
+          <w:szCs w:val="14"/>
+        </w:rPr>
+        <w:t>Należy podać krótki opis funkcjonalności i wskazać, czy ma ona wysoki, średni czy niski priorytet.</w:t>
+      </w:r>
+    </w:p>
+    <w:p>
+      <w:pPr>
+        <w:ind w:left="708"/>
+      </w:pPr>
+      <w:r>
+        <w:t>Możliwość podmiany oraz import</w:t>
+      </w:r>
+      <w:r>
+        <w:t>u</w:t>
+      </w:r>
+      <w:r>
+        <w:t xml:space="preserve"> plan</w:t>
+      </w:r>
+      <w:r>
+        <w:t>ów</w:t>
+      </w:r>
+      <w:r>
+        <w:t xml:space="preserve"> budynk</w:t>
+      </w:r>
+      <w:r>
+        <w:t>ów</w:t>
+      </w:r>
+      <w:r>
+        <w:t>.</w:t>
+      </w:r>
+    </w:p>
+    <w:p>
+      <w:pPr>
+        <w:ind w:left="708"/>
+      </w:pPr>
+      <w:r>
+        <w:rPr>
+          <w:u w:val="single"/>
+        </w:rPr>
+        <w:t xml:space="preserve">Funkcjonalność ma </w:t>
+      </w:r>
+      <w:r>
+        <w:rPr>
+          <w:u w:val="single"/>
+        </w:rPr>
+        <w:t>niski</w:t>
+      </w:r>
+      <w:r>
+        <w:rPr>
+          <w:u w:val="single"/>
+        </w:rPr>
+        <w:t xml:space="preserve"> priorytet</w:t>
+      </w:r>
+      <w:r>
+        <w:t>.</w:t>
+      </w:r>
+    </w:p>
+    <w:p>
+      <w:pPr>
+        <w:pStyle w:val="Nagwek3"/>
+      </w:pPr>
+      <w:r>
+        <w:t>3.</w:t>
+      </w:r>
+      <w:r>
+        <w:t>6</w:t>
+      </w:r>
+      <w:r>
+        <w:t>.2 Wymagania funkcjonalne</w:t>
+      </w:r>
+    </w:p>
+    <w:p/>
+    <w:p>
+      <w:pPr>
+        <w:pStyle w:val="Nagwek1"/>
+      </w:pPr>
+      <w:r>
+        <w:t xml:space="preserve">4. </w:t>
+      </w:r>
+      <w:r>
+        <w:t>Wymagania dotyczące danych</w:t>
+      </w:r>
+      <w:bookmarkEnd w:id="18"/>
+    </w:p>
+    <w:p>
+      <w:pPr>
+        <w:rPr>
+          <w:color w:val="808080" w:themeColor="background1" w:themeShade="80"/>
+          <w:sz w:val="14"/>
+          <w:szCs w:val="14"/>
+        </w:rPr>
+      </w:pPr>
+      <w:r>
+        <w:rPr>
+          <w:color w:val="808080" w:themeColor="background1" w:themeShade="80"/>
+          <w:sz w:val="14"/>
+          <w:szCs w:val="14"/>
+        </w:rPr>
+        <w:t>W tej sekcji szablonu należy opisać różne aspekty danych, które system będzie wykorzystywał jako dane wejściowe, przetwarzał w jakiś sposób lub produkował jako dane wyjściowe.</w:t>
+      </w:r>
+    </w:p>
+    <w:p>
+      <w:pPr>
+        <w:pStyle w:val="Nagwek2"/>
+      </w:pPr>
+      <w:bookmarkStart w:id="19" w:name="_Toc52991331"/>
+      <w:r>
+        <w:t xml:space="preserve">4.1 </w:t>
+      </w:r>
+      <w:r>
+        <w:t>Logiczny model danych</w:t>
+      </w:r>
+      <w:bookmarkEnd w:id="19"/>
+    </w:p>
+    <w:p>
+      <w:pPr>
+        <w:rPr>
+          <w:color w:val="808080" w:themeColor="background1" w:themeShade="80"/>
+          <w:sz w:val="14"/>
+          <w:szCs w:val="14"/>
+        </w:rPr>
+      </w:pPr>
+      <w:r>
+        <w:rPr>
+          <w:color w:val="808080" w:themeColor="background1" w:themeShade="80"/>
+          <w:sz w:val="14"/>
+          <w:szCs w:val="14"/>
+        </w:rPr>
+        <w:t>Model danych jest wizualną reprezentacją obiektów danych i zbiorów, które system będzie przetwarzał, oraz relacji między nimi. Istnieje wiele notacji do modelowania danych, w tym diagramy ERD. To nie to samo, co implementacyjny model danych, który zostanie zrealizowany w postaci projektu bazy danych.</w:t>
+      </w:r>
+    </w:p>
+    <w:p>
+      <w:pPr>
+        <w:rPr>
+          <w:color w:val="808080" w:themeColor="background1" w:themeShade="80"/>
+          <w:sz w:val="14"/>
+          <w:szCs w:val="14"/>
+        </w:rPr>
+      </w:pPr>
+      <w:r>
+        <w:rPr>
+          <w:noProof/>
+        </w:rPr>
         <w:lastRenderedPageBreak/>
-        <w:t>3.</w:t>
-      </w:r>
-      <w:r>
-        <w:t>5</w:t>
-      </w:r>
-      <w:r>
-        <w:t xml:space="preserve"> </w:t>
-      </w:r>
-      <w:r>
-        <w:t>Import pracownika</w:t>
-      </w:r>
-      <w:r>
-        <w:t xml:space="preserve"> (ograniczony dostęp)</w:t>
-      </w:r>
-    </w:p>
-    <w:p>
-      <w:pPr>
-        <w:rPr>
-          <w:color w:val="808080" w:themeColor="background1" w:themeShade="80"/>
-          <w:sz w:val="14"/>
-          <w:szCs w:val="14"/>
-        </w:rPr>
-      </w:pPr>
-      <w:r>
-        <w:rPr>
-          <w:color w:val="808080" w:themeColor="background1" w:themeShade="80"/>
-          <w:sz w:val="14"/>
-          <w:szCs w:val="14"/>
-        </w:rPr>
-        <w:t xml:space="preserve">Należy podać nazwę funkcji w kilku słowach, na przykład „3.1 Zarządzanie produktami”. </w:t>
-      </w:r>
-    </w:p>
-    <w:p>
-      <w:pPr>
-        <w:pStyle w:val="Nagwek3"/>
-      </w:pPr>
-      <w:r>
-        <w:t>3.</w:t>
-      </w:r>
-      <w:r>
-        <w:t>5</w:t>
-      </w:r>
-      <w:r>
-        <w:t>.1 Opis</w:t>
-      </w:r>
-    </w:p>
-    <w:p>
-      <w:pPr>
-        <w:rPr>
-          <w:color w:val="808080" w:themeColor="background1" w:themeShade="80"/>
-          <w:sz w:val="14"/>
-          <w:szCs w:val="14"/>
-        </w:rPr>
-      </w:pPr>
-      <w:r>
-        <w:rPr>
-          <w:color w:val="808080" w:themeColor="background1" w:themeShade="80"/>
-          <w:sz w:val="14"/>
-          <w:szCs w:val="14"/>
-        </w:rPr>
-        <w:t>Należy podać krótki opis funkcjonalności i wskazać, czy ma ona wysoki, średni czy niski priorytet.</w:t>
-      </w:r>
-    </w:p>
-    <w:p>
-      <w:pPr>
-        <w:ind w:left="708"/>
-      </w:pPr>
-      <w:r>
-        <w:t xml:space="preserve">Dodanie nowego pracownika z pozycji </w:t>
-      </w:r>
-      <w:r>
-        <w:t>admina</w:t>
-      </w:r>
-      <w:r>
-        <w:t xml:space="preserve"> za pomocą pliku z rozszerzeniem  .csv</w:t>
-      </w:r>
-      <w:r>
-        <w:t>.</w:t>
-      </w:r>
-    </w:p>
-    <w:p>
-      <w:pPr>
-        <w:ind w:left="708"/>
-      </w:pPr>
-      <w:r>
-        <w:rPr>
-          <w:u w:val="single"/>
-        </w:rPr>
-        <w:t xml:space="preserve">Funkcjonalność ma </w:t>
-      </w:r>
-      <w:r>
-        <w:rPr>
-          <w:u w:val="single"/>
-        </w:rPr>
-        <w:t>średni</w:t>
-      </w:r>
-      <w:r>
-        <w:rPr>
-          <w:u w:val="single"/>
-        </w:rPr>
-        <w:t xml:space="preserve"> priorytet</w:t>
-      </w:r>
-      <w:r>
-        <w:t>.</w:t>
-      </w:r>
-    </w:p>
-    <w:p>
-      <w:pPr>
-        <w:ind w:left="708"/>
-      </w:pPr>
-    </w:p>
-    <w:p>
-      <w:pPr>
-        <w:pStyle w:val="Nagwek3"/>
-      </w:pPr>
-      <w:r>
-        <w:t>3.</w:t>
-      </w:r>
-      <w:r>
-        <w:t>5</w:t>
-      </w:r>
-      <w:r>
-        <w:t>.2 Wymagania funkcjonalne</w:t>
-      </w:r>
-    </w:p>
-    <w:p>
-      <w:r>
-        <w:t xml:space="preserve">1.Po kliknięciu w przycisk „Wybierz plik” otrzymujemy możliwość załadowania pliku .csv </w:t>
-      </w:r>
-    </w:p>
-    <w:p>
-      <w:r>
-        <w:t>2. Następnie dodawane są rekordy do bazy z pliku .csv oraz wyświetlana jest lista pracowników.</w:t>
-      </w:r>
-    </w:p>
-    <w:p>
-      <w:pPr>
-        <w:pStyle w:val="Nagwek2"/>
-      </w:pPr>
-      <w:r>
-        <w:t>3.</w:t>
-      </w:r>
-      <w:r>
-        <w:t>6</w:t>
-      </w:r>
-      <w:r>
-        <w:t xml:space="preserve"> </w:t>
-      </w:r>
-      <w:r>
-        <w:t>Wgranie nowego planu</w:t>
-      </w:r>
-    </w:p>
-    <w:p>
-      <w:pPr>
-        <w:rPr>
-          <w:color w:val="808080" w:themeColor="background1" w:themeShade="80"/>
-          <w:sz w:val="14"/>
-          <w:szCs w:val="14"/>
-        </w:rPr>
-      </w:pPr>
-      <w:r>
-        <w:rPr>
-          <w:color w:val="808080" w:themeColor="background1" w:themeShade="80"/>
-          <w:sz w:val="14"/>
-          <w:szCs w:val="14"/>
-        </w:rPr>
-        <w:t xml:space="preserve">Należy podać nazwę funkcji w kilku słowach, na przykład „3.1 Zarządzanie produktami”. </w:t>
-      </w:r>
-    </w:p>
-    <w:p>
-      <w:pPr>
-        <w:pStyle w:val="Nagwek3"/>
-      </w:pPr>
-      <w:r>
-        <w:t>3.</w:t>
-      </w:r>
-      <w:r>
-        <w:t>6</w:t>
-      </w:r>
-      <w:r>
-        <w:t>.1 Opis</w:t>
-      </w:r>
-    </w:p>
-    <w:p>
-      <w:pPr>
-        <w:rPr>
-          <w:color w:val="808080" w:themeColor="background1" w:themeShade="80"/>
-          <w:sz w:val="14"/>
-          <w:szCs w:val="14"/>
-        </w:rPr>
-      </w:pPr>
-      <w:r>
-        <w:rPr>
-          <w:color w:val="808080" w:themeColor="background1" w:themeShade="80"/>
-          <w:sz w:val="14"/>
-          <w:szCs w:val="14"/>
-        </w:rPr>
-        <w:t>Należy podać krótki opis funkcjonalności i wskazać, czy ma ona wysoki, średni czy niski priorytet.</w:t>
-      </w:r>
-    </w:p>
-    <w:p>
-      <w:pPr>
-        <w:ind w:left="708"/>
-      </w:pPr>
-      <w:r>
-        <w:t>Możliwość podmiany oraz import</w:t>
-      </w:r>
-      <w:r>
-        <w:t>u</w:t>
-      </w:r>
-      <w:r>
-        <w:t xml:space="preserve"> plan</w:t>
-      </w:r>
-      <w:r>
-        <w:t>ów</w:t>
-      </w:r>
-      <w:r>
-        <w:t xml:space="preserve"> budynk</w:t>
-      </w:r>
-      <w:r>
-        <w:t>ów</w:t>
-      </w:r>
-      <w:r>
-        <w:t>.</w:t>
-      </w:r>
-    </w:p>
-    <w:p>
-      <w:pPr>
-        <w:ind w:left="708"/>
-      </w:pPr>
-      <w:r>
-        <w:rPr>
-          <w:u w:val="single"/>
-        </w:rPr>
-        <w:t xml:space="preserve">Funkcjonalność ma </w:t>
-      </w:r>
-      <w:r>
-        <w:rPr>
-          <w:u w:val="single"/>
-        </w:rPr>
-        <w:t>niski</w:t>
-      </w:r>
-      <w:r>
-        <w:rPr>
-          <w:u w:val="single"/>
-        </w:rPr>
-        <w:t xml:space="preserve"> priorytet</w:t>
-      </w:r>
-      <w:r>
-        <w:t>.</w:t>
-      </w:r>
-    </w:p>
-    <w:p>
-      <w:pPr>
-        <w:pStyle w:val="Nagwek3"/>
-      </w:pPr>
-      <w:r>
-        <w:t>3.</w:t>
-      </w:r>
-      <w:r>
-        <w:t>6</w:t>
-      </w:r>
-      <w:r>
-        <w:t>.2 Wymagania funkcjonalne</w:t>
-      </w:r>
-    </w:p>
-    <w:p/>
-    <w:p>
-      <w:pPr>
-        <w:pStyle w:val="Nagwek1"/>
-      </w:pPr>
-      <w:r>
-        <w:t xml:space="preserve">4. </w:t>
-      </w:r>
-      <w:r>
-        <w:t>Wymagania dotyczące danych</w:t>
-      </w:r>
-      <w:bookmarkEnd w:id="18"/>
-    </w:p>
-    <w:p>
-      <w:pPr>
-        <w:rPr>
-          <w:color w:val="808080" w:themeColor="background1" w:themeShade="80"/>
-          <w:sz w:val="14"/>
-          <w:szCs w:val="14"/>
-        </w:rPr>
-      </w:pPr>
-      <w:r>
-        <w:rPr>
-          <w:color w:val="808080" w:themeColor="background1" w:themeShade="80"/>
-          <w:sz w:val="14"/>
-          <w:szCs w:val="14"/>
-        </w:rPr>
-        <w:t>W tej sekcji szablonu należy opisać różne aspekty danych, które system będzie wykorzystywał jako dane wejściowe, przetwarzał w jakiś sposób lub produkował jako dane wyjściowe.</w:t>
-      </w:r>
-    </w:p>
-    <w:p>
-      <w:pPr>
-        <w:pStyle w:val="Nagwek2"/>
-      </w:pPr>
-      <w:bookmarkStart w:id="19" w:name="_Toc52991331"/>
-      <w:r>
-        <w:t xml:space="preserve">4.1 </w:t>
-      </w:r>
-      <w:r>
-        <w:t>Logiczny model danych</w:t>
-      </w:r>
-      <w:bookmarkEnd w:id="19"/>
-    </w:p>
-    <w:p>
-      <w:pPr>
-        <w:rPr>
-          <w:color w:val="808080" w:themeColor="background1" w:themeShade="80"/>
-          <w:sz w:val="14"/>
-          <w:szCs w:val="14"/>
-        </w:rPr>
-      </w:pPr>
-      <w:r>
-        <w:rPr>
-          <w:color w:val="808080" w:themeColor="background1" w:themeShade="80"/>
-          <w:sz w:val="14"/>
-          <w:szCs w:val="14"/>
-        </w:rPr>
-        <w:t>Model danych jest wizualną reprezentacją obiektów danych i zbiorów, które system będzie przetwarzał, oraz relacji między nimi. Istnieje wiele notacji do modelowania danych, w tym diagramy ERD. To nie to samo, co implementacyjny model danych, który zostanie zrealizowany w postaci projektu bazy danych.</w:t>
-      </w:r>
-    </w:p>
-    <w:p>
-      <w:pPr>
-        <w:rPr>
-          <w:color w:val="808080" w:themeColor="background1" w:themeShade="80"/>
-          <w:sz w:val="14"/>
-          <w:szCs w:val="14"/>
-        </w:rPr>
-      </w:pPr>
-      <w:r>
-        <w:rPr>
-          <w:noProof/>
-        </w:rPr>
         <w:drawing>
           <wp:inline distT="0" distB="0" distL="0" distR="0" wp14:anchorId="0AB9BD2A" wp14:editId="088F9CDA">
             <wp:extent cx="6645910" cy="3346450"/>
@@ -5121,7 +5390,6 @@
     </w:p>
     <w:p>
       <w:r>
-        <w:lastRenderedPageBreak/>
         <w:t>System nie generuje raportów.</w:t>
       </w:r>
     </w:p>
@@ -5263,7 +5531,25 @@
           <w:sz w:val="14"/>
           <w:szCs w:val="14"/>
         </w:rPr>
-        <w:t xml:space="preserve">Ta sekcja zawiera informacje zapewniające prawidłową komunikację systemu z użytkownikami oraz z zewnętrznymi elementami sprzętu lub oprogramowania. Złożony system z wieloma mikroserwisami powinien tworzyć oddzielną specyfikację interfejsu lub specyfikację architektury systemu. Dokumentacja interfejsu może zawierać materiały z innych dokumentów poprzez odwołania. </w:t>
+        <w:t xml:space="preserve">Ta sekcja zawiera informacje zapewniające prawidłową komunikację systemu z użytkownikami oraz z zewnętrznymi elementami sprzętu lub oprogramowania. Złożony system z wieloma </w:t>
+      </w:r>
+      <w:proofErr w:type="spellStart"/>
+      <w:r>
+        <w:rPr>
+          <w:color w:val="808080" w:themeColor="background1" w:themeShade="80"/>
+          <w:sz w:val="14"/>
+          <w:szCs w:val="14"/>
+        </w:rPr>
+        <w:t>mikroserwisami</w:t>
+      </w:r>
+      <w:proofErr w:type="spellEnd"/>
+      <w:r>
+        <w:rPr>
+          <w:color w:val="808080" w:themeColor="background1" w:themeShade="80"/>
+          <w:sz w:val="14"/>
+          <w:szCs w:val="14"/>
+        </w:rPr>
+        <w:t xml:space="preserve"> powinien tworzyć oddzielną specyfikację interfejsu lub specyfikację architektury systemu. Dokumentacja interfejsu może zawierać materiały z innych dokumentów poprzez odwołania. </w:t>
       </w:r>
     </w:p>
     <w:p>
@@ -5470,6 +5756,7 @@
           <w:sz w:val="14"/>
           <w:szCs w:val="14"/>
         </w:rPr>
+        <w:lastRenderedPageBreak/>
         <w:t>Udogodnienia dla użytkowników niedowidzących, daltonistów lub mających inne ograniczenia</w:t>
       </w:r>
     </w:p>
@@ -5700,7 +5987,6 @@
         <w:pStyle w:val="Nagwek1"/>
       </w:pPr>
       <w:r>
-        <w:lastRenderedPageBreak/>
         <w:t xml:space="preserve">6. </w:t>
       </w:r>
       <w:r>
@@ -5750,7 +6036,25 @@
           <w:sz w:val="14"/>
           <w:szCs w:val="14"/>
         </w:rPr>
-        <w:t>Wymagania dotyczące użyteczności dotyczą łatwości uczenia się, łatwości użytkowania, wydajności interakcji i dostępności. Określone tutaj wymagania dotyczące użyteczności pomogą projektantowi interfejsu użytkownika stworzyć optymalne user experience.</w:t>
+        <w:t xml:space="preserve">Wymagania dotyczące użyteczności dotyczą łatwości uczenia się, łatwości użytkowania, wydajności interakcji i dostępności. Określone tutaj wymagania dotyczące użyteczności pomogą projektantowi interfejsu użytkownika stworzyć optymalne user </w:t>
+      </w:r>
+      <w:proofErr w:type="spellStart"/>
+      <w:r>
+        <w:rPr>
+          <w:color w:val="808080" w:themeColor="background1" w:themeShade="80"/>
+          <w:sz w:val="14"/>
+          <w:szCs w:val="14"/>
+        </w:rPr>
+        <w:t>experience</w:t>
+      </w:r>
+      <w:proofErr w:type="spellEnd"/>
+      <w:r>
+        <w:rPr>
+          <w:color w:val="808080" w:themeColor="background1" w:themeShade="80"/>
+          <w:sz w:val="14"/>
+          <w:szCs w:val="14"/>
+        </w:rPr>
+        <w:t>.</w:t>
       </w:r>
     </w:p>
     <w:p>
@@ -5986,7 +6290,15 @@
         <w:t>System d</w:t>
       </w:r>
       <w:r>
-        <w:t>ziała na popularnych przeglądarkach: [Chrome, Opera, Firefox, Edge itp.]</w:t>
+        <w:t xml:space="preserve">ziała na popularnych przeglądarkach: [Chrome, Opera, </w:t>
+      </w:r>
+      <w:proofErr w:type="spellStart"/>
+      <w:r>
+        <w:t>Firefox</w:t>
+      </w:r>
+      <w:proofErr w:type="spellEnd"/>
+      <w:r>
+        <w:t>, Edge itp.]</w:t>
       </w:r>
       <w:r>
         <w:t>.</w:t>
@@ -6065,6 +6377,7 @@
           <w:b/>
           <w:bCs/>
         </w:rPr>
+        <w:lastRenderedPageBreak/>
         <w:t>Bezpieczeństwo danych</w:t>
       </w:r>
       <w:r>
@@ -6073,11 +6386,16 @@
       <w:r>
         <w:t xml:space="preserve">, </w:t>
       </w:r>
+      <w:proofErr w:type="spellStart"/>
       <w:r>
         <w:t>backup</w:t>
       </w:r>
       <w:r>
-        <w:t>`y oraz autoryzacja dostępu</w:t>
+        <w:t>`y</w:t>
+      </w:r>
+      <w:proofErr w:type="spellEnd"/>
+      <w:r>
+        <w:t xml:space="preserve"> oraz autoryzacja dostępu</w:t>
       </w:r>
       <w:r>
         <w:t>.</w:t>
@@ -6099,7 +6417,15 @@
         <w:t>Bezpieczeństwo oprogramowania</w:t>
       </w:r>
       <w:r>
-        <w:t>: System jest zabezpieczony przed atakami hakerskimi, wirusami czy innymi zagrożeniami z sieci. Ponadto oprogramowanie jest aktualizowan</w:t>
+        <w:t xml:space="preserve">: System jest zabezpieczony przed atakami </w:t>
+      </w:r>
+      <w:proofErr w:type="spellStart"/>
+      <w:r>
+        <w:t>hakerskimi</w:t>
+      </w:r>
+      <w:proofErr w:type="spellEnd"/>
+      <w:r>
+        <w:t>, wirusami czy innymi zagrożeniami z sieci. Ponadto oprogramowanie jest aktualizowan</w:t>
       </w:r>
       <w:r>
         <w:t>e</w:t>
@@ -6244,7 +6570,6 @@
           <w:b/>
           <w:bCs/>
         </w:rPr>
-        <w:lastRenderedPageBreak/>
         <w:t>Skalowalność</w:t>
       </w:r>
       <w:r>
@@ -6437,6 +6762,7 @@
       </w:pPr>
       <w:bookmarkStart w:id="36" w:name="_Toc52991348"/>
       <w:r>
+        <w:lastRenderedPageBreak/>
         <w:t>Suplement</w:t>
       </w:r>
       <w:r>
@@ -6461,7 +6787,25 @@
           <w:sz w:val="14"/>
           <w:szCs w:val="14"/>
         </w:rPr>
-        <w:t>W tej opcjonalnej sekcji należy umieścić wszelkie modele analityczne które pomogą czytelnikowi zrozumieć system. Przykładowo drzewa funkcjonalności, diagramy ERD, procesy BPMN. Czasem czytelniejsze może być umieszczenie tych diagramów bezpośrednio w treści SRSa.</w:t>
+        <w:t xml:space="preserve">W tej opcjonalnej sekcji należy umieścić wszelkie modele analityczne które pomogą czytelnikowi zrozumieć system. Przykładowo drzewa funkcjonalności, diagramy ERD, procesy BPMN. Czasem czytelniejsze może być umieszczenie tych diagramów bezpośrednio w treści </w:t>
+      </w:r>
+      <w:proofErr w:type="spellStart"/>
+      <w:r>
+        <w:rPr>
+          <w:color w:val="808080" w:themeColor="background1" w:themeShade="80"/>
+          <w:sz w:val="14"/>
+          <w:szCs w:val="14"/>
+        </w:rPr>
+        <w:t>SRSa</w:t>
+      </w:r>
+      <w:proofErr w:type="spellEnd"/>
+      <w:r>
+        <w:rPr>
+          <w:color w:val="808080" w:themeColor="background1" w:themeShade="80"/>
+          <w:sz w:val="14"/>
+          <w:szCs w:val="14"/>
+        </w:rPr>
+        <w:t>.</w:t>
       </w:r>
     </w:p>
     <w:p>
@@ -11258,7 +11602,14 @@
 </file>
 
 <file path=customXml/item1.xml><?xml version="1.0" encoding="utf-8"?>
-<b:Sources xmlns:b="http://schemas.openxmlformats.org/officeDocument/2006/bibliography" xmlns="http://schemas.openxmlformats.org/officeDocument/2006/bibliography" SelectedStyle="\APASixthEditionOfficeOnline.xsl" StyleName="APA" Version="6"/>
+<p:properties xmlns:p="http://schemas.microsoft.com/office/2006/metadata/properties" xmlns:xsi="http://www.w3.org/2001/XMLSchema-instance" xmlns:pc="http://schemas.microsoft.com/office/infopath/2007/PartnerControls">
+  <documentManagement>
+    <lcf76f155ced4ddcb4097134ff3c332f xmlns="b35985bf-99f7-4472-861a-333e08aa9849">
+      <Terms xmlns="http://schemas.microsoft.com/office/infopath/2007/PartnerControls"/>
+    </lcf76f155ced4ddcb4097134ff3c332f>
+    <TaxCatchAll xmlns="11c15d2f-4528-4089-a84d-d25ac8ba1c5f" xsi:nil="true"/>
+  </documentManagement>
+</p:properties>
 </file>
 
 <file path=customXml/item2.xml><?xml version="1.0" encoding="utf-8"?>
@@ -11271,14 +11622,7 @@
 </file>
 
 <file path=customXml/item3.xml><?xml version="1.0" encoding="utf-8"?>
-<p:properties xmlns:p="http://schemas.microsoft.com/office/2006/metadata/properties" xmlns:xsi="http://www.w3.org/2001/XMLSchema-instance" xmlns:pc="http://schemas.microsoft.com/office/infopath/2007/PartnerControls">
-  <documentManagement>
-    <lcf76f155ced4ddcb4097134ff3c332f xmlns="b35985bf-99f7-4472-861a-333e08aa9849">
-      <Terms xmlns="http://schemas.microsoft.com/office/infopath/2007/PartnerControls"/>
-    </lcf76f155ced4ddcb4097134ff3c332f>
-    <TaxCatchAll xmlns="11c15d2f-4528-4089-a84d-d25ac8ba1c5f" xsi:nil="true"/>
-  </documentManagement>
-</p:properties>
+<b:Sources xmlns:b="http://schemas.openxmlformats.org/officeDocument/2006/bibliography" xmlns="http://schemas.openxmlformats.org/officeDocument/2006/bibliography" SelectedStyle="\APASixthEditionOfficeOnline.xsl" StyleName="APA" Version="6"/>
 </file>
 
 <file path=customXml/item4.xml><?xml version="1.0" encoding="utf-8"?>
@@ -11493,9 +11837,12 @@
 </file>
 
 <file path=customXml/itemProps1.xml><?xml version="1.0" encoding="utf-8"?>
-<ds:datastoreItem xmlns:ds="http://schemas.openxmlformats.org/officeDocument/2006/customXml" ds:itemID="{42314741-FD6C-46D8-87CE-52B12489FC8F}">
+<ds:datastoreItem xmlns:ds="http://schemas.openxmlformats.org/officeDocument/2006/customXml" ds:itemID="{6E783D35-F79D-454C-852B-D69C61C59287}">
   <ds:schemaRefs>
-    <ds:schemaRef ds:uri="http://schemas.openxmlformats.org/officeDocument/2006/bibliography"/>
+    <ds:schemaRef ds:uri="http://schemas.microsoft.com/office/2006/metadata/properties"/>
+    <ds:schemaRef ds:uri="http://schemas.microsoft.com/office/infopath/2007/PartnerControls"/>
+    <ds:schemaRef ds:uri="b35985bf-99f7-4472-861a-333e08aa9849"/>
+    <ds:schemaRef ds:uri="11c15d2f-4528-4089-a84d-d25ac8ba1c5f"/>
   </ds:schemaRefs>
 </ds:datastoreItem>
 </file>
@@ -11509,12 +11856,9 @@
 </file>
 
 <file path=customXml/itemProps3.xml><?xml version="1.0" encoding="utf-8"?>
-<ds:datastoreItem xmlns:ds="http://schemas.openxmlformats.org/officeDocument/2006/customXml" ds:itemID="{6E783D35-F79D-454C-852B-D69C61C59287}">
+<ds:datastoreItem xmlns:ds="http://schemas.openxmlformats.org/officeDocument/2006/customXml" ds:itemID="{42314741-FD6C-46D8-87CE-52B12489FC8F}">
   <ds:schemaRefs>
-    <ds:schemaRef ds:uri="http://schemas.microsoft.com/office/2006/metadata/properties"/>
-    <ds:schemaRef ds:uri="http://schemas.microsoft.com/office/infopath/2007/PartnerControls"/>
-    <ds:schemaRef ds:uri="b35985bf-99f7-4472-861a-333e08aa9849"/>
-    <ds:schemaRef ds:uri="11c15d2f-4528-4089-a84d-d25ac8ba1c5f"/>
+    <ds:schemaRef ds:uri="http://schemas.openxmlformats.org/officeDocument/2006/bibliography"/>
   </ds:schemaRefs>
 </ds:datastoreItem>
 </file>

</xml_diff>